<commit_message>
Fin juego (en teoría)
Se facilita el juego
Se actualizan las instrucciones
</commit_message>
<xml_diff>
--- a/doc/caratula e instrucciones/caratula e instrucciones/instrucciones/instrucciones_ES.docx
+++ b/doc/caratula e instrucciones/caratula e instrucciones/instrucciones/instrucciones_ES.docx
@@ -762,6 +762,369 @@
     </w:p>
     <w:p>
       <w:pPr>
+        <w:jc w:val="both"/>
+        <w:rPr>
+          <w:rFonts w:ascii="Arial" w:hAnsi="Arial" w:cs="Arial"/>
+          <w:sz w:val="28"/>
+          <w:szCs w:val="28"/>
+        </w:rPr>
+      </w:pPr>
+    </w:p>
+    <w:p>
+      <w:pPr>
+        <w:jc w:val="center"/>
+        <w:rPr>
+          <w:rFonts w:ascii="Arial" w:hAnsi="Arial" w:cs="Arial"/>
+          <w:b/>
+          <w:sz w:val="28"/>
+          <w:szCs w:val="28"/>
+        </w:rPr>
+      </w:pPr>
+      <w:r>
+        <w:rPr>
+          <w:rFonts w:ascii="Arial" w:hAnsi="Arial" w:cs="Arial"/>
+          <w:b/>
+          <w:sz w:val="28"/>
+          <w:szCs w:val="28"/>
+        </w:rPr>
+        <w:t>Ayudas</w:t>
+      </w:r>
+    </w:p>
+    <w:p>
+      <w:pPr>
+        <w:jc w:val="both"/>
+        <w:rPr>
+          <w:rFonts w:ascii="Arial" w:hAnsi="Arial" w:cs="Arial"/>
+          <w:sz w:val="28"/>
+          <w:szCs w:val="28"/>
+        </w:rPr>
+      </w:pPr>
+      <w:r>
+        <w:rPr>
+          <w:rFonts w:ascii="Arial" w:hAnsi="Arial" w:cs="Arial"/>
+          <w:sz w:val="28"/>
+          <w:szCs w:val="28"/>
+        </w:rPr>
+        <w:t>A lo largo de tu camino podrás encontrar diversos objetos que te pueden resultar de utilidad. Algunos aumentarán tu energía, tus vidas o tus reliquias que te dan la capacidad de eliminar a todos los enemigos de una pantalla (como bombas sagradas), aunque a los jefes diabólicos sólo les restará energía.</w:t>
+      </w:r>
+    </w:p>
+    <w:p>
+      <w:pPr>
+        <w:pStyle w:val="Prrafodelista"/>
+        <w:numPr>
+          <w:ilvl w:val="0"/>
+          <w:numId w:val="7"/>
+        </w:numPr>
+        <w:jc w:val="both"/>
+        <w:rPr>
+          <w:rFonts w:ascii="Arial" w:hAnsi="Arial" w:cs="Arial"/>
+          <w:sz w:val="28"/>
+          <w:szCs w:val="28"/>
+        </w:rPr>
+      </w:pPr>
+      <w:r>
+        <w:rPr>
+          <w:rFonts w:ascii="Arial" w:hAnsi="Arial" w:cs="Arial"/>
+          <w:b/>
+          <w:sz w:val="28"/>
+          <w:szCs w:val="28"/>
+        </w:rPr>
+        <w:t>Oraciones</w:t>
+      </w:r>
+      <w:r>
+        <w:rPr>
+          <w:rFonts w:ascii="Arial" w:hAnsi="Arial" w:cs="Arial"/>
+          <w:sz w:val="28"/>
+          <w:szCs w:val="28"/>
+        </w:rPr>
+        <w:t xml:space="preserve">: equivale a </w:t>
+      </w:r>
+      <w:r>
+        <w:rPr>
+          <w:rFonts w:ascii="Arial" w:hAnsi="Arial" w:cs="Arial"/>
+          <w:b/>
+          <w:sz w:val="28"/>
+          <w:szCs w:val="28"/>
+        </w:rPr>
+        <w:t>1</w:t>
+      </w:r>
+      <w:r>
+        <w:rPr>
+          <w:rFonts w:ascii="Arial" w:hAnsi="Arial" w:cs="Arial"/>
+          <w:sz w:val="28"/>
+          <w:szCs w:val="28"/>
+        </w:rPr>
+        <w:t xml:space="preserve"> reliquia.</w:t>
+      </w:r>
+    </w:p>
+    <w:p>
+      <w:pPr>
+        <w:pStyle w:val="Prrafodelista"/>
+        <w:numPr>
+          <w:ilvl w:val="0"/>
+          <w:numId w:val="7"/>
+        </w:numPr>
+        <w:jc w:val="both"/>
+        <w:rPr>
+          <w:rFonts w:ascii="Arial" w:hAnsi="Arial" w:cs="Arial"/>
+          <w:sz w:val="28"/>
+          <w:szCs w:val="28"/>
+        </w:rPr>
+      </w:pPr>
+      <w:r>
+        <w:rPr>
+          <w:rFonts w:ascii="Arial" w:hAnsi="Arial" w:cs="Arial"/>
+          <w:b/>
+          <w:sz w:val="28"/>
+          <w:szCs w:val="28"/>
+        </w:rPr>
+        <w:t>Cruz</w:t>
+      </w:r>
+      <w:r>
+        <w:rPr>
+          <w:rFonts w:ascii="Arial" w:hAnsi="Arial" w:cs="Arial"/>
+          <w:sz w:val="28"/>
+          <w:szCs w:val="28"/>
+        </w:rPr>
+        <w:t xml:space="preserve">: equivale a </w:t>
+      </w:r>
+      <w:r>
+        <w:rPr>
+          <w:rFonts w:ascii="Arial" w:hAnsi="Arial" w:cs="Arial"/>
+          <w:b/>
+          <w:sz w:val="28"/>
+          <w:szCs w:val="28"/>
+        </w:rPr>
+        <w:t>2</w:t>
+      </w:r>
+      <w:r>
+        <w:rPr>
+          <w:rFonts w:ascii="Arial" w:hAnsi="Arial" w:cs="Arial"/>
+          <w:sz w:val="28"/>
+          <w:szCs w:val="28"/>
+        </w:rPr>
+        <w:t xml:space="preserve"> reliquias.</w:t>
+      </w:r>
+    </w:p>
+    <w:p>
+      <w:pPr>
+        <w:pStyle w:val="Prrafodelista"/>
+        <w:numPr>
+          <w:ilvl w:val="0"/>
+          <w:numId w:val="7"/>
+        </w:numPr>
+        <w:jc w:val="both"/>
+        <w:rPr>
+          <w:rFonts w:ascii="Arial" w:hAnsi="Arial" w:cs="Arial"/>
+          <w:sz w:val="28"/>
+          <w:szCs w:val="28"/>
+        </w:rPr>
+      </w:pPr>
+      <w:r>
+        <w:rPr>
+          <w:rFonts w:ascii="Arial" w:hAnsi="Arial" w:cs="Arial"/>
+          <w:b/>
+          <w:sz w:val="28"/>
+          <w:szCs w:val="28"/>
+        </w:rPr>
+        <w:t>Agua bendita</w:t>
+      </w:r>
+      <w:r>
+        <w:rPr>
+          <w:rFonts w:ascii="Arial" w:hAnsi="Arial" w:cs="Arial"/>
+          <w:sz w:val="28"/>
+          <w:szCs w:val="28"/>
+        </w:rPr>
+        <w:t xml:space="preserve">: equivale a </w:t>
+      </w:r>
+      <w:r>
+        <w:rPr>
+          <w:rFonts w:ascii="Arial" w:hAnsi="Arial" w:cs="Arial"/>
+          <w:b/>
+          <w:sz w:val="28"/>
+          <w:szCs w:val="28"/>
+        </w:rPr>
+        <w:t>3</w:t>
+      </w:r>
+      <w:r>
+        <w:rPr>
+          <w:rFonts w:ascii="Arial" w:hAnsi="Arial" w:cs="Arial"/>
+          <w:sz w:val="28"/>
+          <w:szCs w:val="28"/>
+        </w:rPr>
+        <w:t xml:space="preserve"> reliquias.</w:t>
+      </w:r>
+    </w:p>
+    <w:p>
+      <w:pPr>
+        <w:pStyle w:val="Prrafodelista"/>
+        <w:numPr>
+          <w:ilvl w:val="0"/>
+          <w:numId w:val="7"/>
+        </w:numPr>
+        <w:jc w:val="both"/>
+        <w:rPr>
+          <w:rFonts w:ascii="Arial" w:hAnsi="Arial" w:cs="Arial"/>
+          <w:sz w:val="28"/>
+          <w:szCs w:val="28"/>
+        </w:rPr>
+      </w:pPr>
+      <w:r>
+        <w:rPr>
+          <w:rFonts w:ascii="Arial" w:hAnsi="Arial" w:cs="Arial"/>
+          <w:b/>
+          <w:sz w:val="28"/>
+          <w:szCs w:val="28"/>
+        </w:rPr>
+        <w:t>Vida extra</w:t>
+      </w:r>
+      <w:r>
+        <w:rPr>
+          <w:rFonts w:ascii="Arial" w:hAnsi="Arial" w:cs="Arial"/>
+          <w:sz w:val="28"/>
+          <w:szCs w:val="28"/>
+        </w:rPr>
+        <w:t>: aumentará tu número de vidas en una más.</w:t>
+      </w:r>
+    </w:p>
+    <w:p>
+      <w:pPr>
+        <w:pStyle w:val="Prrafodelista"/>
+        <w:numPr>
+          <w:ilvl w:val="0"/>
+          <w:numId w:val="7"/>
+        </w:numPr>
+        <w:jc w:val="both"/>
+        <w:rPr>
+          <w:rFonts w:ascii="Arial" w:hAnsi="Arial" w:cs="Arial"/>
+          <w:sz w:val="28"/>
+          <w:szCs w:val="28"/>
+        </w:rPr>
+      </w:pPr>
+      <w:r>
+        <w:rPr>
+          <w:rFonts w:ascii="Arial" w:hAnsi="Arial" w:cs="Arial"/>
+          <w:b/>
+          <w:sz w:val="28"/>
+          <w:szCs w:val="28"/>
+        </w:rPr>
+        <w:t>Plantas curativas</w:t>
+      </w:r>
+      <w:r>
+        <w:rPr>
+          <w:rFonts w:ascii="Arial" w:hAnsi="Arial" w:cs="Arial"/>
+          <w:sz w:val="28"/>
+          <w:szCs w:val="28"/>
+        </w:rPr>
+        <w:t>: repondrán toda tu energía al completo.</w:t>
+      </w:r>
+    </w:p>
+    <w:p>
+      <w:pPr>
+        <w:pStyle w:val="Prrafodelista"/>
+        <w:numPr>
+          <w:ilvl w:val="0"/>
+          <w:numId w:val="7"/>
+        </w:numPr>
+        <w:jc w:val="both"/>
+        <w:rPr>
+          <w:rFonts w:ascii="Arial" w:hAnsi="Arial" w:cs="Arial"/>
+          <w:sz w:val="28"/>
+          <w:szCs w:val="28"/>
+        </w:rPr>
+      </w:pPr>
+      <w:r>
+        <w:rPr>
+          <w:rFonts w:ascii="Arial" w:hAnsi="Arial" w:cs="Arial"/>
+          <w:b/>
+          <w:sz w:val="28"/>
+          <w:szCs w:val="28"/>
+        </w:rPr>
+        <w:t>Armaduras</w:t>
+      </w:r>
+      <w:r>
+        <w:rPr>
+          <w:rFonts w:ascii="Arial" w:hAnsi="Arial" w:cs="Arial"/>
+          <w:sz w:val="28"/>
+          <w:szCs w:val="28"/>
+        </w:rPr>
+        <w:t>: sustituirán tu armadura actual incrementando tu energía.</w:t>
+      </w:r>
+    </w:p>
+    <w:p>
+      <w:pPr>
+        <w:pStyle w:val="Prrafodelista"/>
+        <w:numPr>
+          <w:ilvl w:val="0"/>
+          <w:numId w:val="7"/>
+        </w:numPr>
+        <w:jc w:val="both"/>
+        <w:rPr>
+          <w:rFonts w:ascii="Arial" w:hAnsi="Arial" w:cs="Arial"/>
+          <w:sz w:val="28"/>
+          <w:szCs w:val="28"/>
+        </w:rPr>
+      </w:pPr>
+      <w:r>
+        <w:rPr>
+          <w:rFonts w:ascii="Arial" w:hAnsi="Arial" w:cs="Arial"/>
+          <w:b/>
+          <w:sz w:val="28"/>
+          <w:szCs w:val="28"/>
+        </w:rPr>
+        <w:t>Mejora de ballesta</w:t>
+      </w:r>
+      <w:r>
+        <w:rPr>
+          <w:rFonts w:ascii="Arial" w:hAnsi="Arial" w:cs="Arial"/>
+          <w:sz w:val="28"/>
+          <w:szCs w:val="28"/>
+        </w:rPr>
+        <w:t xml:space="preserve">: incrementarán el poder destructivo de tu </w:t>
+      </w:r>
+      <w:r>
+        <w:rPr>
+          <w:rFonts w:ascii="Arial" w:hAnsi="Arial" w:cs="Arial"/>
+          <w:b/>
+          <w:i/>
+          <w:sz w:val="28"/>
+          <w:szCs w:val="28"/>
+        </w:rPr>
+        <w:t>VAMPIRE SLAYER</w:t>
+      </w:r>
+      <w:r>
+        <w:rPr>
+          <w:rFonts w:ascii="Arial" w:hAnsi="Arial" w:cs="Arial"/>
+          <w:sz w:val="28"/>
+          <w:szCs w:val="28"/>
+        </w:rPr>
+        <w:t xml:space="preserve"> por 7 habitaciones.</w:t>
+      </w:r>
+      <w:bookmarkStart w:id="0" w:name="_GoBack"/>
+      <w:bookmarkEnd w:id="0"/>
+    </w:p>
+    <w:p>
+      <w:pPr>
+        <w:jc w:val="both"/>
+        <w:rPr>
+          <w:rFonts w:ascii="Arial" w:hAnsi="Arial" w:cs="Arial"/>
+          <w:sz w:val="28"/>
+          <w:szCs w:val="28"/>
+        </w:rPr>
+      </w:pPr>
+    </w:p>
+    <w:p>
+      <w:pPr>
+        <w:jc w:val="both"/>
+        <w:rPr>
+          <w:rFonts w:ascii="Arial" w:hAnsi="Arial" w:cs="Arial"/>
+          <w:sz w:val="28"/>
+          <w:szCs w:val="28"/>
+        </w:rPr>
+      </w:pPr>
+    </w:p>
+    <w:p>
+      <w:pPr>
         <w:jc w:val="center"/>
         <w:rPr>
           <w:rFonts w:ascii="Arial" w:hAnsi="Arial" w:cs="Arial"/>
@@ -930,8 +1293,6 @@
         </w:rPr>
         <w:t>La energía que le queda a la vida actual.</w:t>
       </w:r>
-      <w:bookmarkStart w:id="0" w:name="_GoBack"/>
-      <w:bookmarkEnd w:id="0"/>
     </w:p>
     <w:p>
       <w:pPr>
@@ -959,25 +1320,35 @@
     <w:p>
       <w:pPr>
         <w:pStyle w:val="Prrafodelista"/>
-        <w:numPr>
-          <w:ilvl w:val="0"/>
-          <w:numId w:val="2"/>
-        </w:numPr>
-        <w:jc w:val="both"/>
-        <w:rPr>
-          <w:rFonts w:ascii="Arial" w:hAnsi="Arial" w:cs="Arial"/>
-          <w:sz w:val="28"/>
-          <w:szCs w:val="28"/>
-        </w:rPr>
-      </w:pPr>
-      <w:r>
-        <w:rPr>
-          <w:rFonts w:ascii="Arial" w:hAnsi="Arial" w:cs="Arial"/>
-          <w:sz w:val="28"/>
-          <w:szCs w:val="28"/>
-        </w:rPr>
-        <w:t>El nivel en el que estás</w:t>
-      </w:r>
+        <w:jc w:val="both"/>
+        <w:rPr>
+          <w:rFonts w:ascii="Arial" w:hAnsi="Arial" w:cs="Arial"/>
+          <w:sz w:val="28"/>
+          <w:szCs w:val="28"/>
+        </w:rPr>
+      </w:pPr>
+    </w:p>
+    <w:p>
+      <w:pPr>
+        <w:pStyle w:val="Prrafodelista"/>
+        <w:jc w:val="both"/>
+        <w:rPr>
+          <w:rFonts w:ascii="Arial" w:hAnsi="Arial" w:cs="Arial"/>
+          <w:sz w:val="28"/>
+          <w:szCs w:val="28"/>
+        </w:rPr>
+      </w:pPr>
+    </w:p>
+    <w:p>
+      <w:pPr>
+        <w:pStyle w:val="Prrafodelista"/>
+        <w:jc w:val="both"/>
+        <w:rPr>
+          <w:rFonts w:ascii="Arial" w:hAnsi="Arial" w:cs="Arial"/>
+          <w:sz w:val="28"/>
+          <w:szCs w:val="28"/>
+        </w:rPr>
+      </w:pPr>
     </w:p>
     <w:p>
       <w:pPr>
@@ -999,16 +1370,7 @@
           <w:sz w:val="28"/>
           <w:szCs w:val="28"/>
         </w:rPr>
-        <w:t xml:space="preserve">El camino que vas recorriendo. Este es especialmente importante si logras acabar con el duque. </w:t>
-      </w:r>
-      <w:r>
-        <w:rPr>
-          <w:rFonts w:ascii="Arial" w:hAnsi="Arial" w:cs="Arial"/>
-          <w:b/>
-          <w:sz w:val="28"/>
-          <w:szCs w:val="28"/>
-        </w:rPr>
-        <w:t>Recordarlo puede significar escapar con vida del castillo que se derrumba</w:t>
+        <w:t>El nivel en el que estás</w:t>
       </w:r>
       <w:r>
         <w:rPr>
@@ -1017,36 +1379,6 @@
           <w:szCs w:val="28"/>
         </w:rPr>
         <w:t>.</w:t>
-      </w:r>
-    </w:p>
-    <w:p>
-      <w:pPr>
-        <w:jc w:val="both"/>
-        <w:rPr>
-          <w:rFonts w:ascii="Arial" w:hAnsi="Arial" w:cs="Arial"/>
-          <w:sz w:val="28"/>
-          <w:szCs w:val="28"/>
-        </w:rPr>
-      </w:pPr>
-    </w:p>
-    <w:p>
-      <w:pPr>
-        <w:jc w:val="center"/>
-        <w:rPr>
-          <w:rFonts w:ascii="Arial" w:hAnsi="Arial" w:cs="Arial"/>
-          <w:b/>
-          <w:sz w:val="28"/>
-          <w:szCs w:val="28"/>
-        </w:rPr>
-      </w:pPr>
-      <w:r>
-        <w:rPr>
-          <w:rFonts w:ascii="Arial" w:hAnsi="Arial" w:cs="Arial"/>
-          <w:b/>
-          <w:sz w:val="28"/>
-          <w:szCs w:val="28"/>
-        </w:rPr>
-        <w:t>Controles</w:t>
       </w:r>
     </w:p>
     <w:p>
@@ -1069,23 +1401,54 @@
           <w:sz w:val="28"/>
           <w:szCs w:val="28"/>
         </w:rPr>
-        <w:t xml:space="preserve">Joystick: movimiento direccional, botón uno - disparo normal, botón dos </w:t>
-      </w:r>
-      <w:r>
-        <w:rPr>
-          <w:rFonts w:ascii="Arial" w:hAnsi="Arial" w:cs="Arial"/>
-          <w:sz w:val="28"/>
-          <w:szCs w:val="28"/>
-        </w:rPr>
-        <w:t xml:space="preserve">- </w:t>
-      </w:r>
-      <w:r>
-        <w:rPr>
-          <w:rFonts w:ascii="Arial" w:hAnsi="Arial" w:cs="Arial"/>
-          <w:sz w:val="28"/>
-          <w:szCs w:val="28"/>
-        </w:rPr>
-        <w:t>tira reliquia (bomba).</w:t>
+        <w:t xml:space="preserve">El camino que vas recorriendo. Este es especialmente importante si logras acabar con el duque. </w:t>
+      </w:r>
+      <w:r>
+        <w:rPr>
+          <w:rFonts w:ascii="Arial" w:hAnsi="Arial" w:cs="Arial"/>
+          <w:b/>
+          <w:sz w:val="28"/>
+          <w:szCs w:val="28"/>
+        </w:rPr>
+        <w:t>Recordarlo puede significar escapar con vida del castillo que se derrumba</w:t>
+      </w:r>
+      <w:r>
+        <w:rPr>
+          <w:rFonts w:ascii="Arial" w:hAnsi="Arial" w:cs="Arial"/>
+          <w:sz w:val="28"/>
+          <w:szCs w:val="28"/>
+        </w:rPr>
+        <w:t>.</w:t>
+      </w:r>
+    </w:p>
+    <w:p>
+      <w:pPr>
+        <w:jc w:val="both"/>
+        <w:rPr>
+          <w:rFonts w:ascii="Arial" w:hAnsi="Arial" w:cs="Arial"/>
+          <w:sz w:val="28"/>
+          <w:szCs w:val="28"/>
+        </w:rPr>
+      </w:pPr>
+    </w:p>
+    <w:p>
+      <w:pPr>
+        <w:jc w:val="center"/>
+        <w:rPr>
+          <w:rFonts w:ascii="Arial" w:hAnsi="Arial" w:cs="Arial"/>
+          <w:b/>
+          <w:sz w:val="28"/>
+          <w:szCs w:val="28"/>
+        </w:rPr>
+      </w:pPr>
+      <w:r>
+        <w:rPr>
+          <w:rFonts w:ascii="Arial" w:hAnsi="Arial" w:cs="Arial"/>
+          <w:b/>
+          <w:sz w:val="28"/>
+          <w:szCs w:val="28"/>
+        </w:rPr>
+        <w:t>Controles</w:t>
       </w:r>
     </w:p>
     <w:p>
@@ -1108,6 +1471,45 @@
           <w:sz w:val="28"/>
           <w:szCs w:val="28"/>
         </w:rPr>
+        <w:t xml:space="preserve">Joystick: movimiento direccional, botón uno - disparo normal, botón dos </w:t>
+      </w:r>
+      <w:r>
+        <w:rPr>
+          <w:rFonts w:ascii="Arial" w:hAnsi="Arial" w:cs="Arial"/>
+          <w:sz w:val="28"/>
+          <w:szCs w:val="28"/>
+        </w:rPr>
+        <w:t xml:space="preserve">- </w:t>
+      </w:r>
+      <w:r>
+        <w:rPr>
+          <w:rFonts w:ascii="Arial" w:hAnsi="Arial" w:cs="Arial"/>
+          <w:sz w:val="28"/>
+          <w:szCs w:val="28"/>
+        </w:rPr>
+        <w:t>tira reliquia (bomba).</w:t>
+      </w:r>
+    </w:p>
+    <w:p>
+      <w:pPr>
+        <w:pStyle w:val="Prrafodelista"/>
+        <w:numPr>
+          <w:ilvl w:val="0"/>
+          <w:numId w:val="2"/>
+        </w:numPr>
+        <w:jc w:val="both"/>
+        <w:rPr>
+          <w:rFonts w:ascii="Arial" w:hAnsi="Arial" w:cs="Arial"/>
+          <w:sz w:val="28"/>
+          <w:szCs w:val="28"/>
+        </w:rPr>
+      </w:pPr>
+      <w:r>
+        <w:rPr>
+          <w:rFonts w:ascii="Arial" w:hAnsi="Arial" w:cs="Arial"/>
+          <w:sz w:val="28"/>
+          <w:szCs w:val="28"/>
+        </w:rPr>
         <w:t xml:space="preserve">Teclado: cursores de dirección, espacio - disparo normal, tecla </w:t>
       </w:r>
       <w:r>
@@ -1234,12 +1636,153 @@
           <w:szCs w:val="28"/>
         </w:rPr>
       </w:pPr>
-      <w:r>
-        <w:rPr>
-          <w:rFonts w:ascii="Arial" w:hAnsi="Arial" w:cs="Arial"/>
-          <w:sz w:val="28"/>
-          <w:szCs w:val="28"/>
-        </w:rPr>
+    </w:p>
+    <w:p>
+      <w:pPr>
+        <w:rPr>
+          <w:rFonts w:ascii="Arial" w:hAnsi="Arial" w:cs="Arial"/>
+          <w:sz w:val="28"/>
+          <w:szCs w:val="28"/>
+        </w:rPr>
+      </w:pPr>
+    </w:p>
+    <w:p>
+      <w:pPr>
+        <w:jc w:val="center"/>
+        <w:rPr>
+          <w:rFonts w:ascii="Arial" w:hAnsi="Arial" w:cs="Arial"/>
+          <w:b/>
+          <w:sz w:val="28"/>
+          <w:szCs w:val="28"/>
+        </w:rPr>
+      </w:pPr>
+      <w:r>
+        <w:rPr>
+          <w:rFonts w:ascii="Arial" w:hAnsi="Arial" w:cs="Arial"/>
+          <w:b/>
+          <w:sz w:val="28"/>
+          <w:szCs w:val="28"/>
+        </w:rPr>
+        <w:t>Trucos par</w:t>
+      </w:r>
+      <w:r>
+        <w:rPr>
+          <w:rFonts w:ascii="Arial" w:hAnsi="Arial" w:cs="Arial"/>
+          <w:b/>
+          <w:sz w:val="28"/>
+          <w:szCs w:val="28"/>
+        </w:rPr>
+        <w:t>a conseguir tu misión con éxito</w:t>
+      </w:r>
+    </w:p>
+    <w:p>
+      <w:pPr>
+        <w:jc w:val="both"/>
+        <w:rPr>
+          <w:rFonts w:ascii="Arial" w:hAnsi="Arial" w:cs="Arial"/>
+          <w:sz w:val="28"/>
+          <w:szCs w:val="28"/>
+        </w:rPr>
+      </w:pPr>
+      <w:r>
+        <w:rPr>
+          <w:rFonts w:ascii="Arial" w:hAnsi="Arial" w:cs="Arial"/>
+          <w:sz w:val="28"/>
+          <w:szCs w:val="28"/>
+        </w:rPr>
+        <w:t>- Trata de hacerte con un mapa. Te indicará el camino correcto y te evitará caminos sin salida. Además, podrás recordar dónde hay ayudas que puedes necesitar para completar tu aventura.</w:t>
+      </w:r>
+    </w:p>
+    <w:p>
+      <w:pPr>
+        <w:jc w:val="both"/>
+        <w:rPr>
+          <w:rFonts w:ascii="Arial" w:hAnsi="Arial" w:cs="Arial"/>
+          <w:sz w:val="28"/>
+          <w:szCs w:val="28"/>
+        </w:rPr>
+      </w:pPr>
+      <w:r>
+        <w:rPr>
+          <w:rFonts w:ascii="Arial" w:hAnsi="Arial" w:cs="Arial"/>
+          <w:sz w:val="28"/>
+          <w:szCs w:val="28"/>
+        </w:rPr>
+        <w:t>- Memoriza los patrones de movimientos de cada enemigo para adelantarte a su posición y dispararles la mayor cantidad de virotes (flechas de ballesta).</w:t>
+      </w:r>
+    </w:p>
+    <w:p>
+      <w:pPr>
+        <w:jc w:val="both"/>
+        <w:rPr>
+          <w:rFonts w:ascii="Arial" w:hAnsi="Arial" w:cs="Arial"/>
+          <w:sz w:val="28"/>
+          <w:szCs w:val="28"/>
+        </w:rPr>
+      </w:pPr>
+      <w:r>
+        <w:rPr>
+          <w:rFonts w:ascii="Arial" w:hAnsi="Arial" w:cs="Arial"/>
+          <w:sz w:val="28"/>
+          <w:szCs w:val="28"/>
+        </w:rPr>
+        <w:t>- Las manos del duque son su arma más mortífera. Deberías acabar con ellas antes de centrarte en el vampiro.</w:t>
+      </w:r>
+    </w:p>
+    <w:p>
+      <w:pPr>
+        <w:jc w:val="both"/>
+        <w:rPr>
+          <w:rFonts w:ascii="Arial" w:hAnsi="Arial" w:cs="Arial"/>
+          <w:sz w:val="28"/>
+          <w:szCs w:val="28"/>
+        </w:rPr>
+      </w:pPr>
+      <w:r>
+        <w:rPr>
+          <w:rFonts w:ascii="Arial" w:hAnsi="Arial" w:cs="Arial"/>
+          <w:sz w:val="28"/>
+          <w:szCs w:val="28"/>
+        </w:rPr>
+        <w:t>- No malgastes las reliquias (bombas). Úsalas en habitaciones con muchos enemigos o cuando te quede poca vida.</w:t>
+      </w:r>
+    </w:p>
+    <w:p>
+      <w:pPr>
+        <w:jc w:val="both"/>
+        <w:rPr>
+          <w:rFonts w:ascii="Arial" w:hAnsi="Arial" w:cs="Arial"/>
+          <w:sz w:val="28"/>
+          <w:szCs w:val="28"/>
+        </w:rPr>
+      </w:pPr>
+      <w:r>
+        <w:rPr>
+          <w:rFonts w:ascii="Arial" w:hAnsi="Arial" w:cs="Arial"/>
+          <w:sz w:val="28"/>
+          <w:szCs w:val="28"/>
+        </w:rPr>
+        <w:t>- Recuerda el camino que recorres. Si debes escapar del castillo tras matar al duque te evitará perder tiempo entrando en habitaciones donde aún queden enemigos.</w:t>
+      </w:r>
+    </w:p>
+    <w:p>
+      <w:pPr>
+        <w:jc w:val="center"/>
+        <w:rPr>
+          <w:rFonts w:ascii="Arial" w:hAnsi="Arial" w:cs="Arial"/>
+          <w:b/>
+          <w:sz w:val="28"/>
+          <w:szCs w:val="28"/>
+        </w:rPr>
+      </w:pPr>
+      <w:r>
+        <w:rPr>
+          <w:rFonts w:ascii="Arial" w:hAnsi="Arial" w:cs="Arial"/>
+          <w:b/>
+          <w:sz w:val="28"/>
+          <w:szCs w:val="28"/>
+        </w:rPr>
+        <w:lastRenderedPageBreak/>
         <w:br w:type="page"/>
       </w:r>
     </w:p>
@@ -1264,195 +1807,9 @@
           <w:szCs w:val="28"/>
         </w:rPr>
       </w:pPr>
-      <w:r>
-        <w:rPr>
-          <w:rFonts w:ascii="Arial" w:hAnsi="Arial" w:cs="Arial"/>
-          <w:b/>
-          <w:sz w:val="28"/>
-          <w:szCs w:val="28"/>
-        </w:rPr>
-        <w:t>Trucos par</w:t>
-      </w:r>
-      <w:r>
-        <w:rPr>
-          <w:rFonts w:ascii="Arial" w:hAnsi="Arial" w:cs="Arial"/>
-          <w:b/>
-          <w:sz w:val="28"/>
-          <w:szCs w:val="28"/>
-        </w:rPr>
-        <w:t>a conseguir tu misión con éxito</w:t>
-      </w:r>
-    </w:p>
-    <w:p>
-      <w:pPr>
-        <w:jc w:val="both"/>
-        <w:rPr>
-          <w:rFonts w:ascii="Arial" w:hAnsi="Arial" w:cs="Arial"/>
-          <w:sz w:val="28"/>
-          <w:szCs w:val="28"/>
-        </w:rPr>
-      </w:pPr>
-      <w:r>
-        <w:rPr>
-          <w:rFonts w:ascii="Arial" w:hAnsi="Arial" w:cs="Arial"/>
-          <w:sz w:val="28"/>
-          <w:szCs w:val="28"/>
-        </w:rPr>
-        <w:t>- Trata de hacerte con un mapa. Te indicará el camino correcto y te evitará caminos sin salida. Además, podrás recordar dónde hay ayudas que puedes necesitar para completar tu aventura.</w:t>
-      </w:r>
-    </w:p>
-    <w:p>
-      <w:pPr>
-        <w:jc w:val="both"/>
-        <w:rPr>
-          <w:rFonts w:ascii="Arial" w:hAnsi="Arial" w:cs="Arial"/>
-          <w:sz w:val="28"/>
-          <w:szCs w:val="28"/>
-        </w:rPr>
-      </w:pPr>
-      <w:r>
-        <w:rPr>
-          <w:rFonts w:ascii="Arial" w:hAnsi="Arial" w:cs="Arial"/>
-          <w:sz w:val="28"/>
-          <w:szCs w:val="28"/>
-        </w:rPr>
-        <w:t>- Memoriza los patrones de movimientos de cada enemigo para adelantarte a su posición y dispararles la mayor cantidad de virotes (flechas de ballesta).</w:t>
-      </w:r>
-    </w:p>
-    <w:p>
-      <w:pPr>
-        <w:jc w:val="both"/>
-        <w:rPr>
-          <w:rFonts w:ascii="Arial" w:hAnsi="Arial" w:cs="Arial"/>
-          <w:sz w:val="28"/>
-          <w:szCs w:val="28"/>
-        </w:rPr>
-      </w:pPr>
-      <w:r>
-        <w:rPr>
-          <w:rFonts w:ascii="Arial" w:hAnsi="Arial" w:cs="Arial"/>
-          <w:sz w:val="28"/>
-          <w:szCs w:val="28"/>
-        </w:rPr>
-        <w:t>- Las manos del duque son su arma más mortífera. Deberías acabar con ellas antes de centrarte en el vampiro.</w:t>
-      </w:r>
-    </w:p>
-    <w:p>
-      <w:pPr>
-        <w:jc w:val="both"/>
-        <w:rPr>
-          <w:rFonts w:ascii="Arial" w:hAnsi="Arial" w:cs="Arial"/>
-          <w:sz w:val="28"/>
-          <w:szCs w:val="28"/>
-        </w:rPr>
-      </w:pPr>
-      <w:r>
-        <w:rPr>
-          <w:rFonts w:ascii="Arial" w:hAnsi="Arial" w:cs="Arial"/>
-          <w:sz w:val="28"/>
-          <w:szCs w:val="28"/>
-        </w:rPr>
-        <w:t>- No malgastes las reliquias (bombas). Úsalas en habitaciones con muchos enemigos o cuando te quede poca vida.</w:t>
-      </w:r>
-    </w:p>
-    <w:p>
-      <w:pPr>
-        <w:jc w:val="both"/>
-        <w:rPr>
-          <w:rFonts w:ascii="Arial" w:hAnsi="Arial" w:cs="Arial"/>
-          <w:sz w:val="28"/>
-          <w:szCs w:val="28"/>
-        </w:rPr>
-      </w:pPr>
-      <w:r>
-        <w:rPr>
-          <w:rFonts w:ascii="Arial" w:hAnsi="Arial" w:cs="Arial"/>
-          <w:sz w:val="28"/>
-          <w:szCs w:val="28"/>
-        </w:rPr>
-        <w:t>- Recuerda el camino que recorres. Si debes escapar del castillo tras matar al duque te evitará perder tiempo entrando en habitaciones donde aún queden enemigos.</w:t>
-      </w:r>
-    </w:p>
-    <w:p>
-      <w:pPr>
-        <w:jc w:val="both"/>
-        <w:rPr>
-          <w:rFonts w:ascii="Arial" w:hAnsi="Arial" w:cs="Arial"/>
-          <w:sz w:val="28"/>
-          <w:szCs w:val="28"/>
-        </w:rPr>
-      </w:pPr>
-    </w:p>
-    <w:p>
-      <w:pPr>
-        <w:rPr>
-          <w:rFonts w:ascii="Arial" w:hAnsi="Arial" w:cs="Arial"/>
-          <w:b/>
-          <w:sz w:val="28"/>
-          <w:szCs w:val="28"/>
-        </w:rPr>
-      </w:pPr>
-      <w:r>
-        <w:rPr>
-          <w:rFonts w:ascii="Arial" w:hAnsi="Arial" w:cs="Arial"/>
-          <w:b/>
-          <w:sz w:val="28"/>
-          <w:szCs w:val="28"/>
-        </w:rPr>
-        <w:br w:type="page"/>
-      </w:r>
-    </w:p>
-    <w:p>
-      <w:pPr>
-        <w:pStyle w:val="Prrafodelista"/>
-        <w:jc w:val="center"/>
-        <w:rPr>
-          <w:rFonts w:ascii="Arial" w:hAnsi="Arial" w:cs="Arial"/>
-          <w:b/>
-          <w:sz w:val="28"/>
-          <w:szCs w:val="28"/>
-        </w:rPr>
-      </w:pPr>
-    </w:p>
-    <w:p>
-      <w:pPr>
-        <w:pStyle w:val="Prrafodelista"/>
-        <w:jc w:val="center"/>
-        <w:rPr>
-          <w:rFonts w:ascii="Arial" w:hAnsi="Arial" w:cs="Arial"/>
-          <w:b/>
-          <w:sz w:val="28"/>
-          <w:szCs w:val="28"/>
-        </w:rPr>
-      </w:pPr>
-    </w:p>
-    <w:p>
-      <w:pPr>
-        <w:pStyle w:val="Prrafodelista"/>
-        <w:jc w:val="center"/>
-        <w:rPr>
-          <w:rFonts w:ascii="Arial" w:hAnsi="Arial" w:cs="Arial"/>
-          <w:b/>
-          <w:sz w:val="28"/>
-          <w:szCs w:val="28"/>
-        </w:rPr>
-      </w:pPr>
-    </w:p>
-    <w:p>
-      <w:pPr>
-        <w:pStyle w:val="Prrafodelista"/>
-        <w:jc w:val="center"/>
-        <w:rPr>
-          <w:rFonts w:ascii="Arial" w:hAnsi="Arial" w:cs="Arial"/>
-          <w:b/>
-          <w:sz w:val="28"/>
-          <w:szCs w:val="28"/>
-        </w:rPr>
-      </w:pPr>
-    </w:p>
-    <w:p>
-      <w:pPr>
-        <w:pStyle w:val="Prrafodelista"/>
+    </w:p>
+    <w:p>
+      <w:pPr>
         <w:jc w:val="center"/>
         <w:rPr>
           <w:rFonts w:ascii="Arial" w:hAnsi="Arial" w:cs="Arial"/>
@@ -1671,6 +2028,7 @@
     </w:p>
     <w:p>
       <w:pPr>
+        <w:pStyle w:val="Prrafodelista"/>
         <w:jc w:val="both"/>
         <w:rPr>
           <w:rFonts w:ascii="Arial" w:hAnsi="Arial" w:cs="Arial"/>
@@ -1812,7 +2170,7 @@
     </w:p>
     <w:p>
       <w:pPr>
-        <w:jc w:val="both"/>
+        <w:jc w:val="center"/>
         <w:rPr>
           <w:rFonts w:ascii="Arial" w:hAnsi="Arial" w:cs="Arial"/>
           <w:sz w:val="28"/>
@@ -1829,7 +2187,7 @@
         </w:rPr>
         <w:drawing>
           <wp:inline distT="0" distB="0" distL="0" distR="0">
-            <wp:extent cx="5400040" cy="3846403"/>
+            <wp:extent cx="5151648" cy="3669475"/>
             <wp:effectExtent l="0" t="0" r="0" b="0"/>
             <wp:docPr id="1" name="Imagen 1" descr="C:\Users\PC\AppData\Local\Temp\Rar$DIa2044.6363\Logo_SeamSoft_positivo.png"/>
             <wp:cNvGraphicFramePr>
@@ -1860,7 +2218,7 @@
                   <pic:spPr bwMode="auto">
                     <a:xfrm>
                       <a:off x="0" y="0"/>
-                      <a:ext cx="5400040" cy="3846403"/>
+                      <a:ext cx="5181794" cy="3690948"/>
                     </a:xfrm>
                     <a:prstGeom prst="rect">
                       <a:avLst/>
@@ -2217,6 +2575,118 @@
     </w:lvl>
   </w:abstractNum>
   <w:abstractNum w:abstractNumId="1" w15:restartNumberingAfterBreak="0">
+    <w:nsid w:val="1D2539C9"/>
+    <w:multiLevelType w:val="hybridMultilevel"/>
+    <w:tmpl w:val="05CA7A60"/>
+    <w:lvl w:ilvl="0" w:tplc="9E604078">
+      <w:numFmt w:val="bullet"/>
+      <w:lvlText w:val="-"/>
+      <w:lvlJc w:val="left"/>
+      <w:pPr>
+        <w:ind w:left="720" w:hanging="360"/>
+      </w:pPr>
+      <w:rPr>
+        <w:rFonts w:ascii="Calibri" w:eastAsiaTheme="minorHAnsi" w:hAnsi="Calibri" w:cs="Calibri" w:hint="default"/>
+      </w:rPr>
+    </w:lvl>
+    <w:lvl w:ilvl="1" w:tplc="0C0A0003" w:tentative="1">
+      <w:start w:val="1"/>
+      <w:numFmt w:val="bullet"/>
+      <w:lvlText w:val="o"/>
+      <w:lvlJc w:val="left"/>
+      <w:pPr>
+        <w:ind w:left="1440" w:hanging="360"/>
+      </w:pPr>
+      <w:rPr>
+        <w:rFonts w:ascii="Courier New" w:hAnsi="Courier New" w:cs="Courier New" w:hint="default"/>
+      </w:rPr>
+    </w:lvl>
+    <w:lvl w:ilvl="2" w:tplc="0C0A0005" w:tentative="1">
+      <w:start w:val="1"/>
+      <w:numFmt w:val="bullet"/>
+      <w:lvlText w:val=""/>
+      <w:lvlJc w:val="left"/>
+      <w:pPr>
+        <w:ind w:left="2160" w:hanging="360"/>
+      </w:pPr>
+      <w:rPr>
+        <w:rFonts w:ascii="Wingdings" w:hAnsi="Wingdings" w:hint="default"/>
+      </w:rPr>
+    </w:lvl>
+    <w:lvl w:ilvl="3" w:tplc="0C0A0001" w:tentative="1">
+      <w:start w:val="1"/>
+      <w:numFmt w:val="bullet"/>
+      <w:lvlText w:val=""/>
+      <w:lvlJc w:val="left"/>
+      <w:pPr>
+        <w:ind w:left="2880" w:hanging="360"/>
+      </w:pPr>
+      <w:rPr>
+        <w:rFonts w:ascii="Symbol" w:hAnsi="Symbol" w:hint="default"/>
+      </w:rPr>
+    </w:lvl>
+    <w:lvl w:ilvl="4" w:tplc="0C0A0003" w:tentative="1">
+      <w:start w:val="1"/>
+      <w:numFmt w:val="bullet"/>
+      <w:lvlText w:val="o"/>
+      <w:lvlJc w:val="left"/>
+      <w:pPr>
+        <w:ind w:left="3600" w:hanging="360"/>
+      </w:pPr>
+      <w:rPr>
+        <w:rFonts w:ascii="Courier New" w:hAnsi="Courier New" w:cs="Courier New" w:hint="default"/>
+      </w:rPr>
+    </w:lvl>
+    <w:lvl w:ilvl="5" w:tplc="0C0A0005" w:tentative="1">
+      <w:start w:val="1"/>
+      <w:numFmt w:val="bullet"/>
+      <w:lvlText w:val=""/>
+      <w:lvlJc w:val="left"/>
+      <w:pPr>
+        <w:ind w:left="4320" w:hanging="360"/>
+      </w:pPr>
+      <w:rPr>
+        <w:rFonts w:ascii="Wingdings" w:hAnsi="Wingdings" w:hint="default"/>
+      </w:rPr>
+    </w:lvl>
+    <w:lvl w:ilvl="6" w:tplc="0C0A0001" w:tentative="1">
+      <w:start w:val="1"/>
+      <w:numFmt w:val="bullet"/>
+      <w:lvlText w:val=""/>
+      <w:lvlJc w:val="left"/>
+      <w:pPr>
+        <w:ind w:left="5040" w:hanging="360"/>
+      </w:pPr>
+      <w:rPr>
+        <w:rFonts w:ascii="Symbol" w:hAnsi="Symbol" w:hint="default"/>
+      </w:rPr>
+    </w:lvl>
+    <w:lvl w:ilvl="7" w:tplc="0C0A0003" w:tentative="1">
+      <w:start w:val="1"/>
+      <w:numFmt w:val="bullet"/>
+      <w:lvlText w:val="o"/>
+      <w:lvlJc w:val="left"/>
+      <w:pPr>
+        <w:ind w:left="5760" w:hanging="360"/>
+      </w:pPr>
+      <w:rPr>
+        <w:rFonts w:ascii="Courier New" w:hAnsi="Courier New" w:cs="Courier New" w:hint="default"/>
+      </w:rPr>
+    </w:lvl>
+    <w:lvl w:ilvl="8" w:tplc="0C0A0005" w:tentative="1">
+      <w:start w:val="1"/>
+      <w:numFmt w:val="bullet"/>
+      <w:lvlText w:val=""/>
+      <w:lvlJc w:val="left"/>
+      <w:pPr>
+        <w:ind w:left="6480" w:hanging="360"/>
+      </w:pPr>
+      <w:rPr>
+        <w:rFonts w:ascii="Wingdings" w:hAnsi="Wingdings" w:hint="default"/>
+      </w:rPr>
+    </w:lvl>
+  </w:abstractNum>
+  <w:abstractNum w:abstractNumId="2" w15:restartNumberingAfterBreak="0">
     <w:nsid w:val="1F687D5A"/>
     <w:multiLevelType w:val="hybridMultilevel"/>
     <w:tmpl w:val="4D6210F4"/>
@@ -2329,7 +2799,7 @@
       </w:rPr>
     </w:lvl>
   </w:abstractNum>
-  <w:abstractNum w:abstractNumId="2" w15:restartNumberingAfterBreak="0">
+  <w:abstractNum w:abstractNumId="3" w15:restartNumberingAfterBreak="0">
     <w:nsid w:val="2A5E0426"/>
     <w:multiLevelType w:val="hybridMultilevel"/>
     <w:tmpl w:val="905CB45E"/>
@@ -2441,7 +2911,7 @@
       </w:rPr>
     </w:lvl>
   </w:abstractNum>
-  <w:abstractNum w:abstractNumId="3" w15:restartNumberingAfterBreak="0">
+  <w:abstractNum w:abstractNumId="4" w15:restartNumberingAfterBreak="0">
     <w:nsid w:val="4ED628E5"/>
     <w:multiLevelType w:val="hybridMultilevel"/>
     <w:tmpl w:val="44E2226A"/>
@@ -2553,7 +3023,7 @@
       </w:rPr>
     </w:lvl>
   </w:abstractNum>
-  <w:abstractNum w:abstractNumId="4" w15:restartNumberingAfterBreak="0">
+  <w:abstractNum w:abstractNumId="5" w15:restartNumberingAfterBreak="0">
     <w:nsid w:val="69A772C5"/>
     <w:multiLevelType w:val="hybridMultilevel"/>
     <w:tmpl w:val="B2AC23D0"/>
@@ -2665,7 +3135,7 @@
       </w:rPr>
     </w:lvl>
   </w:abstractNum>
-  <w:abstractNum w:abstractNumId="5" w15:restartNumberingAfterBreak="0">
+  <w:abstractNum w:abstractNumId="6" w15:restartNumberingAfterBreak="0">
     <w:nsid w:val="6CE314E4"/>
     <w:multiLevelType w:val="hybridMultilevel"/>
     <w:tmpl w:val="49384522"/>
@@ -2778,22 +3248,25 @@
     </w:lvl>
   </w:abstractNum>
   <w:num w:numId="1">
-    <w:abstractNumId w:val="1"/>
+    <w:abstractNumId w:val="2"/>
   </w:num>
   <w:num w:numId="2">
+    <w:abstractNumId w:val="5"/>
+  </w:num>
+  <w:num w:numId="3">
     <w:abstractNumId w:val="4"/>
   </w:num>
-  <w:num w:numId="3">
+  <w:num w:numId="4">
     <w:abstractNumId w:val="3"/>
   </w:num>
-  <w:num w:numId="4">
-    <w:abstractNumId w:val="2"/>
-  </w:num>
   <w:num w:numId="5">
-    <w:abstractNumId w:val="5"/>
+    <w:abstractNumId w:val="6"/>
   </w:num>
   <w:num w:numId="6">
     <w:abstractNumId w:val="0"/>
+  </w:num>
+  <w:num w:numId="7">
+    <w:abstractNumId w:val="1"/>
   </w:num>
 </w:numbering>
 </file>

</xml_diff>